<commit_message>
Add last group documents
</commit_message>
<xml_diff>
--- a/reports/Group/D2/Planning report.docx
+++ b/reports/Group/D2/Planning report.docx
@@ -2364,7 +2364,7 @@
             <w:sdt>
               <w:sdtPr>
                 <w:alias w:val="Estado del lanzamiento"/>
-                <w:id w:val="1398420272"/>
+                <w:id w:val="-1169672466"/>
                 <w:dropDownList w:lastValue="Done">
                   <w:listItem w:displayText="TODO" w:value="TODO"/>
                   <w:listItem w:displayText="In Course" w:value="In Course"/>
@@ -2460,6 +2460,7 @@
               <w:rPr>
                 <w:rtl w:val="0"/>
               </w:rPr>
+              <w:t xml:space="preserve">00:31:22</w:t>
             </w:r>
           </w:p>
         </w:tc>
@@ -2503,7 +2504,7 @@
             <w:sdt>
               <w:sdtPr>
                 <w:alias w:val="Estado del lanzamiento"/>
-                <w:id w:val="-567327534"/>
+                <w:id w:val="1159547024"/>
                 <w:dropDownList w:lastValue="Done">
                   <w:listItem w:displayText="TODO" w:value="TODO"/>
                   <w:listItem w:displayText="In Course" w:value="In Course"/>
@@ -2680,7 +2681,7 @@
             <w:sdt>
               <w:sdtPr>
                 <w:alias w:val="Estado del lanzamiento"/>
-                <w:id w:val="-1259186969"/>
+                <w:id w:val="467687589"/>
                 <w:dropDownList w:lastValue="Done">
                   <w:listItem w:displayText="TODO" w:value="TODO"/>
                   <w:listItem w:displayText="In Course" w:value="In Course"/>
@@ -2776,7 +2777,7 @@
               <w:rPr>
                 <w:rtl w:val="0"/>
               </w:rPr>
-              <w:t xml:space="preserve">00:52:10</w:t>
+              <w:t xml:space="preserve">03:52:10</w:t>
             </w:r>
           </w:p>
         </w:tc>
@@ -2820,7 +2821,7 @@
             <w:sdt>
               <w:sdtPr>
                 <w:alias w:val="Estado del lanzamiento"/>
-                <w:id w:val="-1381274940"/>
+                <w:id w:val="345599618"/>
                 <w:dropDownList w:lastValue="Done">
                   <w:listItem w:displayText="TODO" w:value="TODO"/>
                   <w:listItem w:displayText="In Course" w:value="In Course"/>
@@ -2916,6 +2917,7 @@
               <w:rPr>
                 <w:rtl w:val="0"/>
               </w:rPr>
+              <w:t xml:space="preserve">00:23:51</w:t>
             </w:r>
           </w:p>
         </w:tc>
@@ -2960,7 +2962,7 @@
             <w:sdt>
               <w:sdtPr>
                 <w:alias w:val="Estado del lanzamiento"/>
-                <w:id w:val="850890217"/>
+                <w:id w:val="-1717202521"/>
                 <w:dropDownList w:lastValue="Done">
                   <w:listItem w:displayText="TODO" w:value="TODO"/>
                   <w:listItem w:displayText="In Course" w:value="In Course"/>
@@ -3056,7 +3058,7 @@
               <w:rPr>
                 <w:rtl w:val="0"/>
               </w:rPr>
-              <w:t xml:space="preserve">00:11:03</w:t>
+              <w:t xml:space="preserve">00:09:03</w:t>
             </w:r>
           </w:p>
         </w:tc>
@@ -3100,7 +3102,7 @@
             <w:sdt>
               <w:sdtPr>
                 <w:alias w:val="Estado del lanzamiento"/>
-                <w:id w:val="-1464645359"/>
+                <w:id w:val="262229199"/>
                 <w:dropDownList w:lastValue="Done">
                   <w:listItem w:displayText="TODO" w:value="TODO"/>
                   <w:listItem w:displayText="In Course" w:value="In Course"/>
@@ -3240,7 +3242,7 @@
             <w:sdt>
               <w:sdtPr>
                 <w:alias w:val="Estado del lanzamiento"/>
-                <w:id w:val="-332200898"/>
+                <w:id w:val="1394673660"/>
                 <w:dropDownList w:lastValue="Done">
                   <w:listItem w:displayText="TODO" w:value="TODO"/>
                   <w:listItem w:displayText="In Course" w:value="In Course"/>
@@ -3380,7 +3382,7 @@
             <w:sdt>
               <w:sdtPr>
                 <w:alias w:val="Estado del lanzamiento"/>
-                <w:id w:val="1202341872"/>
+                <w:id w:val="-1365750866"/>
                 <w:dropDownList w:lastValue="Done">
                   <w:listItem w:displayText="TODO" w:value="TODO"/>
                   <w:listItem w:displayText="In Course" w:value="In Course"/>
@@ -3520,7 +3522,7 @@
             <w:sdt>
               <w:sdtPr>
                 <w:alias w:val="Estado del lanzamiento"/>
-                <w:id w:val="-48728501"/>
+                <w:id w:val="1678146057"/>
                 <w:dropDownList w:lastValue="Done">
                   <w:listItem w:displayText="TODO" w:value="TODO"/>
                   <w:listItem w:displayText="In Course" w:value="In Course"/>
@@ -3660,7 +3662,7 @@
             <w:sdt>
               <w:sdtPr>
                 <w:alias w:val="Estado del lanzamiento"/>
-                <w:id w:val="-1441606498"/>
+                <w:id w:val="285268060"/>
                 <w:dropDownList w:lastValue="Done">
                   <w:listItem w:displayText="TODO" w:value="TODO"/>
                   <w:listItem w:displayText="In Course" w:value="In Course"/>
@@ -3756,6 +3758,7 @@
               <w:rPr>
                 <w:rtl w:val="0"/>
               </w:rPr>
+              <w:t xml:space="preserve">00:08:11</w:t>
             </w:r>
           </w:p>
         </w:tc>
@@ -3799,7 +3802,7 @@
             <w:sdt>
               <w:sdtPr>
                 <w:alias w:val="Estado del lanzamiento"/>
-                <w:id w:val="1346348364"/>
+                <w:id w:val="-1221744374"/>
                 <w:dropDownList w:lastValue="Done">
                   <w:listItem w:displayText="TODO" w:value="TODO"/>
                   <w:listItem w:displayText="In Course" w:value="In Course"/>
@@ -3939,7 +3942,7 @@
             <w:sdt>
               <w:sdtPr>
                 <w:alias w:val="Estado del lanzamiento"/>
-                <w:id w:val="1594576662"/>
+                <w:id w:val="-973516076"/>
                 <w:dropDownList w:lastValue="Done">
                   <w:listItem w:displayText="TODO" w:value="TODO"/>
                   <w:listItem w:displayText="In Course" w:value="In Course"/>
@@ -4079,7 +4082,7 @@
             <w:sdt>
               <w:sdtPr>
                 <w:alias w:val="Estado del lanzamiento"/>
-                <w:id w:val="729896728"/>
+                <w:id w:val="-1838196010"/>
                 <w:dropDownList w:lastValue="Done">
                   <w:listItem w:displayText="TODO" w:value="TODO"/>
                   <w:listItem w:displayText="In Course" w:value="In Course"/>
@@ -4175,7 +4178,7 @@
               <w:rPr>
                 <w:rtl w:val="0"/>
               </w:rPr>
-              <w:t xml:space="preserve">01:30:00</w:t>
+              <w:t xml:space="preserve">02:30:00</w:t>
             </w:r>
           </w:p>
         </w:tc>
@@ -4219,145 +4222,7 @@
             <w:sdt>
               <w:sdtPr>
                 <w:alias w:val="Estado del lanzamiento"/>
-                <w:id w:val="-988311917"/>
-                <w:dropDownList w:lastValue="Late">
-                  <w:listItem w:displayText="TODO" w:value="TODO"/>
-                  <w:listItem w:displayText="In Course" w:value="In Course"/>
-                  <w:listItem w:displayText="Done" w:value="Done"/>
-                  <w:listItem w:displayText="Late" w:value="Late"/>
-                </w:dropDownList>
-              </w:sdtPr>
-              <w:sdtContent>
-                <w:r>
-                  <w:rPr>
-                    <w:color w:val="ffcfc9"/>
-                    <w:shd w:fill="b10202" w:val="clear"/>
-                  </w:rPr>
-                  <w:t xml:space="preserve">Late</w:t>
-                </w:r>
-              </w:sdtContent>
-            </w:sdt>
-            <w:r>
-              <w:rPr>
-                <w:rtl w:val="0"/>
-              </w:rPr>
-            </w:r>
-          </w:p>
-        </w:tc>
-        <w:tc>
-          <w:tcPr>
-            <w:shd w:fill="fce5cd" w:val="clear"/>
-          </w:tcPr>
-          <w:p>
-            <w:pPr>
-              <w:widowControl w:val="0"/>
-              <w:spacing w:line="240" w:lineRule="auto"/>
-              <w:rPr/>
-            </w:pPr>
-            <w:r>
-              <w:rPr>
-                <w:rtl w:val="0"/>
-              </w:rPr>
-              <w:t xml:space="preserve">Testing of the application</w:t>
-            </w:r>
-          </w:p>
-        </w:tc>
-        <w:tc>
-          <w:tcPr>
-            <w:shd w:fill="fce5cd" w:val="clear"/>
-          </w:tcPr>
-          <w:p>
-            <w:pPr>
-              <w:widowControl w:val="0"/>
-              <w:spacing w:line="240" w:lineRule="auto"/>
-              <w:rPr/>
-            </w:pPr>
-            <w:r>
-              <w:rPr>
-                <w:rtl w:val="0"/>
-              </w:rPr>
-            </w:r>
-          </w:p>
-        </w:tc>
-        <w:tc>
-          <w:tcPr>
-            <w:shd w:fill="fce5cd" w:val="clear"/>
-          </w:tcPr>
-          <w:p>
-            <w:pPr>
-              <w:widowControl w:val="0"/>
-              <w:spacing w:line="240" w:lineRule="auto"/>
-              <w:rPr/>
-            </w:pPr>
-            <w:r>
-              <w:rPr>
-                <w:rtl w:val="0"/>
-              </w:rPr>
-              <w:t xml:space="preserve">00:40:00</w:t>
-            </w:r>
-          </w:p>
-        </w:tc>
-        <w:tc>
-          <w:tcPr>
-            <w:tcBorders>
-              <w:right w:color="000000" w:space="0" w:sz="0" w:val="nil"/>
-            </w:tcBorders>
-            <w:shd w:fill="fce5cd" w:val="clear"/>
-          </w:tcPr>
-          <w:p>
-            <w:pPr>
-              <w:widowControl w:val="0"/>
-              <w:spacing w:line="240" w:lineRule="auto"/>
-              <w:rPr/>
-            </w:pPr>
-            <w:r>
-              <w:rPr>
-                <w:rtl w:val="0"/>
-              </w:rPr>
-            </w:r>
-          </w:p>
-        </w:tc>
-      </w:tr>
-      <w:tr>
-        <w:trPr>
-          <w:cantSplit w:val="0"/>
-          <w:tblHeader w:val="0"/>
-        </w:trPr>
-        <w:tc>
-          <w:tcPr>
-            <w:tcBorders>
-              <w:left w:color="000000" w:space="0" w:sz="0" w:val="nil"/>
-            </w:tcBorders>
-            <w:shd w:fill="fce5cd" w:val="clear"/>
-          </w:tcPr>
-          <w:p>
-            <w:pPr>
-              <w:widowControl w:val="0"/>
-              <w:spacing w:line="240" w:lineRule="auto"/>
-              <w:rPr/>
-            </w:pPr>
-            <w:r>
-              <w:rPr>
-                <w:rtl w:val="0"/>
-              </w:rPr>
-              <w:t xml:space="preserve">Release</w:t>
-            </w:r>
-          </w:p>
-        </w:tc>
-        <w:tc>
-          <w:tcPr>
-            <w:shd w:fill="fce5cd" w:val="clear"/>
-          </w:tcPr>
-          <w:p>
-            <w:pPr>
-              <w:widowControl w:val="0"/>
-              <w:spacing w:line="240" w:lineRule="auto"/>
-              <w:rPr/>
-            </w:pPr>
-            <w:sdt>
-              <w:sdtPr>
-                <w:alias w:val="Estado del lanzamiento"/>
-                <w:id w:val="562630272"/>
+                <w:id w:val="957289964"/>
                 <w:dropDownList w:lastValue="Done">
                   <w:listItem w:displayText="TODO" w:value="TODO"/>
                   <w:listItem w:displayText="In Course" w:value="In Course"/>
@@ -4396,25 +4261,25 @@
               <w:rPr>
                 <w:rtl w:val="0"/>
               </w:rPr>
-              <w:t xml:space="preserve">Release for the main branch</w:t>
-            </w:r>
-          </w:p>
-        </w:tc>
-        <w:tc>
-          <w:tcPr>
-            <w:shd w:fill="fce5cd" w:val="clear"/>
-          </w:tcPr>
-          <w:p>
-            <w:pPr>
-              <w:widowControl w:val="0"/>
-              <w:spacing w:line="240" w:lineRule="auto"/>
-              <w:rPr/>
-            </w:pPr>
-            <w:r>
-              <w:rPr>
-                <w:rtl w:val="0"/>
-              </w:rPr>
-              <w:t xml:space="preserve">Daniel Gallardo Martos</w:t>
+              <w:t xml:space="preserve">Testing of the application</w:t>
+            </w:r>
+          </w:p>
+        </w:tc>
+        <w:tc>
+          <w:tcPr>
+            <w:shd w:fill="fce5cd" w:val="clear"/>
+          </w:tcPr>
+          <w:p>
+            <w:pPr>
+              <w:widowControl w:val="0"/>
+              <w:spacing w:line="240" w:lineRule="auto"/>
+              <w:rPr/>
+            </w:pPr>
+            <w:r>
+              <w:rPr>
+                <w:rtl w:val="0"/>
+              </w:rPr>
+              <w:t xml:space="preserve">All of the members</w:t>
             </w:r>
           </w:p>
         </w:tc>
@@ -4453,7 +4318,7 @@
               <w:rPr>
                 <w:rtl w:val="0"/>
               </w:rPr>
-              <w:t xml:space="preserve">00:32:29</w:t>
+              <w:t xml:space="preserve">00:10:13</w:t>
             </w:r>
           </w:p>
         </w:tc>
@@ -4480,7 +4345,7 @@
               <w:rPr>
                 <w:rtl w:val="0"/>
               </w:rPr>
-              <w:t xml:space="preserve">Delivery</w:t>
+              <w:t xml:space="preserve">Release</w:t>
             </w:r>
           </w:p>
         </w:tc>
@@ -4497,7 +4362,7 @@
             <w:sdt>
               <w:sdtPr>
                 <w:alias w:val="Estado del lanzamiento"/>
-                <w:id w:val="-503535189"/>
+                <w:id w:val="-2005462466"/>
                 <w:dropDownList w:lastValue="Done">
                   <w:listItem w:displayText="TODO" w:value="TODO"/>
                   <w:listItem w:displayText="In Course" w:value="In Course"/>
@@ -4536,43 +4401,43 @@
               <w:rPr>
                 <w:rtl w:val="0"/>
               </w:rPr>
-              <w:t xml:space="preserve">Delivery and revision</w:t>
-            </w:r>
-          </w:p>
-        </w:tc>
-        <w:tc>
-          <w:tcPr>
-            <w:shd w:fill="fce5cd" w:val="clear"/>
-          </w:tcPr>
-          <w:p>
-            <w:pPr>
-              <w:widowControl w:val="0"/>
-              <w:spacing w:line="240" w:lineRule="auto"/>
-              <w:rPr/>
-            </w:pPr>
-            <w:r>
-              <w:rPr>
-                <w:rtl w:val="0"/>
-              </w:rPr>
-              <w:t xml:space="preserve">Carlos Bermejo Soria &amp; Pedro González Marcos</w:t>
-            </w:r>
-          </w:p>
-        </w:tc>
-        <w:tc>
-          <w:tcPr>
-            <w:shd w:fill="fce5cd" w:val="clear"/>
-          </w:tcPr>
-          <w:p>
-            <w:pPr>
-              <w:widowControl w:val="0"/>
-              <w:spacing w:line="240" w:lineRule="auto"/>
-              <w:rPr/>
-            </w:pPr>
-            <w:r>
-              <w:rPr>
-                <w:rtl w:val="0"/>
-              </w:rPr>
-              <w:t xml:space="preserve">00:30:00</w:t>
+              <w:t xml:space="preserve">Release for the main branch</w:t>
+            </w:r>
+          </w:p>
+        </w:tc>
+        <w:tc>
+          <w:tcPr>
+            <w:shd w:fill="fce5cd" w:val="clear"/>
+          </w:tcPr>
+          <w:p>
+            <w:pPr>
+              <w:widowControl w:val="0"/>
+              <w:spacing w:line="240" w:lineRule="auto"/>
+              <w:rPr/>
+            </w:pPr>
+            <w:r>
+              <w:rPr>
+                <w:rtl w:val="0"/>
+              </w:rPr>
+              <w:t xml:space="preserve">Pedro González Marcos</w:t>
+            </w:r>
+          </w:p>
+        </w:tc>
+        <w:tc>
+          <w:tcPr>
+            <w:shd w:fill="fce5cd" w:val="clear"/>
+          </w:tcPr>
+          <w:p>
+            <w:pPr>
+              <w:widowControl w:val="0"/>
+              <w:spacing w:line="240" w:lineRule="auto"/>
+              <w:rPr/>
+            </w:pPr>
+            <w:r>
+              <w:rPr>
+                <w:rtl w:val="0"/>
+              </w:rPr>
+              <w:t xml:space="preserve">00:40:00</w:t>
             </w:r>
           </w:p>
         </w:tc>
@@ -4593,7 +4458,7 @@
               <w:rPr>
                 <w:rtl w:val="0"/>
               </w:rPr>
-              <w:t xml:space="preserve">00:28:12</w:t>
+              <w:t xml:space="preserve">00:32:29</w:t>
             </w:r>
           </w:p>
         </w:tc>
@@ -4620,7 +4485,7 @@
               <w:rPr>
                 <w:rtl w:val="0"/>
               </w:rPr>
-              <w:t xml:space="preserve">Meetings</w:t>
+              <w:t xml:space="preserve">Delivery</w:t>
             </w:r>
           </w:p>
         </w:tc>
@@ -4637,7 +4502,7 @@
             <w:sdt>
               <w:sdtPr>
                 <w:alias w:val="Estado del lanzamiento"/>
-                <w:id w:val="-1259968639"/>
+                <w:id w:val="1223339369"/>
                 <w:dropDownList w:lastValue="Done">
                   <w:listItem w:displayText="TODO" w:value="TODO"/>
                   <w:listItem w:displayText="In Course" w:value="In Course"/>
@@ -4676,43 +4541,43 @@
               <w:rPr>
                 <w:rtl w:val="0"/>
               </w:rPr>
-              <w:t xml:space="preserve">Time reserved for our meetings</w:t>
-            </w:r>
-          </w:p>
-        </w:tc>
-        <w:tc>
-          <w:tcPr>
-            <w:shd w:fill="fce5cd" w:val="clear"/>
-          </w:tcPr>
-          <w:p>
-            <w:pPr>
-              <w:widowControl w:val="0"/>
-              <w:spacing w:line="240" w:lineRule="auto"/>
-              <w:rPr/>
-            </w:pPr>
-            <w:r>
-              <w:rPr>
-                <w:rtl w:val="0"/>
-              </w:rPr>
-              <w:t xml:space="preserve">All of the members</w:t>
-            </w:r>
-          </w:p>
-        </w:tc>
-        <w:tc>
-          <w:tcPr>
-            <w:shd w:fill="fce5cd" w:val="clear"/>
-          </w:tcPr>
-          <w:p>
-            <w:pPr>
-              <w:widowControl w:val="0"/>
-              <w:spacing w:line="240" w:lineRule="auto"/>
-              <w:rPr/>
-            </w:pPr>
-            <w:r>
-              <w:rPr>
-                <w:rtl w:val="0"/>
-              </w:rPr>
-              <w:t xml:space="preserve">05:00:00</w:t>
+              <w:t xml:space="preserve">Delivery and revision</w:t>
+            </w:r>
+          </w:p>
+        </w:tc>
+        <w:tc>
+          <w:tcPr>
+            <w:shd w:fill="fce5cd" w:val="clear"/>
+          </w:tcPr>
+          <w:p>
+            <w:pPr>
+              <w:widowControl w:val="0"/>
+              <w:spacing w:line="240" w:lineRule="auto"/>
+              <w:rPr/>
+            </w:pPr>
+            <w:r>
+              <w:rPr>
+                <w:rtl w:val="0"/>
+              </w:rPr>
+              <w:t xml:space="preserve">Carlos Bermejo Soria &amp; Pedro González Marcos</w:t>
+            </w:r>
+          </w:p>
+        </w:tc>
+        <w:tc>
+          <w:tcPr>
+            <w:shd w:fill="fce5cd" w:val="clear"/>
+          </w:tcPr>
+          <w:p>
+            <w:pPr>
+              <w:widowControl w:val="0"/>
+              <w:spacing w:line="240" w:lineRule="auto"/>
+              <w:rPr/>
+            </w:pPr>
+            <w:r>
+              <w:rPr>
+                <w:rtl w:val="0"/>
+              </w:rPr>
+              <w:t xml:space="preserve">00:30:00</w:t>
             </w:r>
           </w:p>
         </w:tc>
@@ -4733,6 +4598,146 @@
               <w:rPr>
                 <w:rtl w:val="0"/>
               </w:rPr>
+              <w:t xml:space="preserve">00:28:12</w:t>
+            </w:r>
+          </w:p>
+        </w:tc>
+      </w:tr>
+      <w:tr>
+        <w:trPr>
+          <w:cantSplit w:val="0"/>
+          <w:tblHeader w:val="0"/>
+        </w:trPr>
+        <w:tc>
+          <w:tcPr>
+            <w:tcBorders>
+              <w:left w:color="000000" w:space="0" w:sz="0" w:val="nil"/>
+            </w:tcBorders>
+            <w:shd w:fill="fce5cd" w:val="clear"/>
+          </w:tcPr>
+          <w:p>
+            <w:pPr>
+              <w:widowControl w:val="0"/>
+              <w:spacing w:line="240" w:lineRule="auto"/>
+              <w:rPr/>
+            </w:pPr>
+            <w:r>
+              <w:rPr>
+                <w:rtl w:val="0"/>
+              </w:rPr>
+              <w:t xml:space="preserve">Meetings</w:t>
+            </w:r>
+          </w:p>
+        </w:tc>
+        <w:tc>
+          <w:tcPr>
+            <w:shd w:fill="fce5cd" w:val="clear"/>
+          </w:tcPr>
+          <w:p>
+            <w:pPr>
+              <w:widowControl w:val="0"/>
+              <w:spacing w:line="240" w:lineRule="auto"/>
+              <w:rPr/>
+            </w:pPr>
+            <w:sdt>
+              <w:sdtPr>
+                <w:alias w:val="Estado del lanzamiento"/>
+                <w:id w:val="466905919"/>
+                <w:dropDownList w:lastValue="Done">
+                  <w:listItem w:displayText="TODO" w:value="TODO"/>
+                  <w:listItem w:displayText="In Course" w:value="In Course"/>
+                  <w:listItem w:displayText="Done" w:value="Done"/>
+                  <w:listItem w:displayText="Late" w:value="Late"/>
+                </w:dropDownList>
+              </w:sdtPr>
+              <w:sdtContent>
+                <w:r>
+                  <w:rPr>
+                    <w:color w:val="d4edbc"/>
+                    <w:shd w:fill="11734b" w:val="clear"/>
+                  </w:rPr>
+                  <w:t xml:space="preserve">Done</w:t>
+                </w:r>
+              </w:sdtContent>
+            </w:sdt>
+            <w:r>
+              <w:rPr>
+                <w:rtl w:val="0"/>
+              </w:rPr>
+            </w:r>
+          </w:p>
+        </w:tc>
+        <w:tc>
+          <w:tcPr>
+            <w:shd w:fill="fce5cd" w:val="clear"/>
+          </w:tcPr>
+          <w:p>
+            <w:pPr>
+              <w:widowControl w:val="0"/>
+              <w:spacing w:line="240" w:lineRule="auto"/>
+              <w:rPr/>
+            </w:pPr>
+            <w:r>
+              <w:rPr>
+                <w:rtl w:val="0"/>
+              </w:rPr>
+              <w:t xml:space="preserve">Time reserved for our meetings</w:t>
+            </w:r>
+          </w:p>
+        </w:tc>
+        <w:tc>
+          <w:tcPr>
+            <w:shd w:fill="fce5cd" w:val="clear"/>
+          </w:tcPr>
+          <w:p>
+            <w:pPr>
+              <w:widowControl w:val="0"/>
+              <w:spacing w:line="240" w:lineRule="auto"/>
+              <w:rPr/>
+            </w:pPr>
+            <w:r>
+              <w:rPr>
+                <w:rtl w:val="0"/>
+              </w:rPr>
+              <w:t xml:space="preserve">All of the members</w:t>
+            </w:r>
+          </w:p>
+        </w:tc>
+        <w:tc>
+          <w:tcPr>
+            <w:shd w:fill="fce5cd" w:val="clear"/>
+          </w:tcPr>
+          <w:p>
+            <w:pPr>
+              <w:widowControl w:val="0"/>
+              <w:spacing w:line="240" w:lineRule="auto"/>
+              <w:rPr/>
+            </w:pPr>
+            <w:r>
+              <w:rPr>
+                <w:rtl w:val="0"/>
+              </w:rPr>
+              <w:t xml:space="preserve">05:00:00</w:t>
+            </w:r>
+          </w:p>
+        </w:tc>
+        <w:tc>
+          <w:tcPr>
+            <w:tcBorders>
+              <w:right w:color="000000" w:space="0" w:sz="0" w:val="nil"/>
+            </w:tcBorders>
+            <w:shd w:fill="fce5cd" w:val="clear"/>
+          </w:tcPr>
+          <w:p>
+            <w:pPr>
+              <w:widowControl w:val="0"/>
+              <w:spacing w:line="240" w:lineRule="auto"/>
+              <w:rPr/>
+            </w:pPr>
+            <w:r>
+              <w:rPr>
+                <w:rtl w:val="0"/>
+              </w:rPr>
               <w:t xml:space="preserve">05:00:00</w:t>
             </w:r>
           </w:p>
@@ -4771,7 +4776,7 @@
           <w:rtl w:val="0"/>
         </w:rPr>
         <w:tab/>
-        <w:t xml:space="preserve">The total estimated time is 19:20:00 and the actual time is around </w:t>
+        <w:t xml:space="preserve">The total estimated time is 19:20:00.</w:t>
       </w:r>
     </w:p>
     <w:p>
@@ -5436,7 +5441,31 @@
         <w:rPr>
           <w:rtl w:val="0"/>
         </w:rPr>
-        <w:t xml:space="preserve">The total budget exclusively for the group tasks (without having in account individual tasks and study sessions) is around 441.00€.</w:t>
+        <w:t xml:space="preserve">The total budget exclusively for the group tasks (without having in account individual tasks and study sessions) is around </w:t>
+      </w:r>
+      <w:r>
+        <w:rPr>
+          <w:b w:val="1"/>
+          <w:rtl w:val="0"/>
+        </w:rPr>
+        <w:t xml:space="preserve">441.00€</w:t>
+      </w:r>
+      <w:r>
+        <w:rPr>
+          <w:rtl w:val="0"/>
+        </w:rPr>
+        <w:t xml:space="preserve">. The actual cost of the project is </w:t>
+      </w:r>
+      <w:r>
+        <w:rPr>
+          <w:rtl w:val="0"/>
+        </w:rPr>
+        <w:t xml:space="preserve">346.50 €, which leaves us a positive deviation of 94.50€.</w:t>
+      </w:r>
+      <w:r>
+        <w:rPr>
+          <w:rtl w:val="0"/>
+        </w:rPr>
       </w:r>
     </w:p>
     <w:p>
@@ -5524,7 +5553,7 @@
           <w:szCs w:val="20"/>
           <w:rtl w:val="0"/>
         </w:rPr>
-        <w:t xml:space="preserve">.</w:t>
+        <w:t xml:space="preserve">. It seems that we have slightly improved in estimating time and calculating budgets as well, since the difference between actual costs and estimations are not so far from what we consider a good approximation.</w:t>
       </w:r>
       <w:r>
         <w:rPr>

</xml_diff>